<commit_message>
Agregamos Img a nuestra Act.Codigo_de_Conducta, Etica
</commit_message>
<xml_diff>
--- a/10mo/ÉTICA, SOCIEDAD & PROFESIÓN/Código de Conducta de Meta.docx
+++ b/10mo/ÉTICA, SOCIEDAD & PROFESIÓN/Código de Conducta de Meta.docx
@@ -858,126 +858,63 @@
           <w:szCs w:val="24"/>
         </w:rPr>
       </w:pPr>
-    </w:p>
-    <w:p>
-      <w:pPr>
-        <w:spacing w:line="276" w:lineRule="auto"/>
+      <w:r>
         <w:rPr>
           <w:rFonts w:ascii="Arial" w:hAnsi="Arial" w:cs="Arial"/>
+          <w:noProof/>
           <w:sz w:val="24"/>
           <w:szCs w:val="24"/>
         </w:rPr>
-      </w:pPr>
-    </w:p>
-    <w:p>
-      <w:pPr>
-        <w:spacing w:line="276" w:lineRule="auto"/>
-        <w:rPr>
-          <w:rFonts w:ascii="Arial" w:hAnsi="Arial" w:cs="Arial"/>
-          <w:sz w:val="24"/>
-          <w:szCs w:val="24"/>
-        </w:rPr>
-      </w:pPr>
-    </w:p>
-    <w:p>
-      <w:pPr>
-        <w:spacing w:line="276" w:lineRule="auto"/>
-        <w:rPr>
-          <w:rFonts w:ascii="Arial" w:hAnsi="Arial" w:cs="Arial"/>
-          <w:sz w:val="24"/>
-          <w:szCs w:val="24"/>
-        </w:rPr>
-      </w:pPr>
-    </w:p>
-    <w:p>
-      <w:pPr>
-        <w:spacing w:line="276" w:lineRule="auto"/>
-        <w:rPr>
-          <w:rFonts w:ascii="Arial" w:hAnsi="Arial" w:cs="Arial"/>
-          <w:sz w:val="24"/>
-          <w:szCs w:val="24"/>
-        </w:rPr>
-      </w:pPr>
-    </w:p>
-    <w:p>
-      <w:pPr>
-        <w:spacing w:line="276" w:lineRule="auto"/>
-        <w:rPr>
-          <w:rFonts w:ascii="Arial" w:hAnsi="Arial" w:cs="Arial"/>
-          <w:sz w:val="24"/>
-          <w:szCs w:val="24"/>
-        </w:rPr>
-      </w:pPr>
-    </w:p>
-    <w:p>
-      <w:pPr>
-        <w:spacing w:line="276" w:lineRule="auto"/>
-        <w:rPr>
-          <w:rFonts w:ascii="Arial" w:hAnsi="Arial" w:cs="Arial"/>
-          <w:sz w:val="24"/>
-          <w:szCs w:val="24"/>
-        </w:rPr>
-      </w:pPr>
-    </w:p>
-    <w:p>
-      <w:pPr>
-        <w:spacing w:line="276" w:lineRule="auto"/>
-        <w:rPr>
-          <w:rFonts w:ascii="Arial" w:hAnsi="Arial" w:cs="Arial"/>
-          <w:sz w:val="24"/>
-          <w:szCs w:val="24"/>
-        </w:rPr>
-      </w:pPr>
-    </w:p>
-    <w:p>
-      <w:pPr>
-        <w:spacing w:line="276" w:lineRule="auto"/>
-        <w:rPr>
-          <w:rFonts w:ascii="Arial" w:hAnsi="Arial" w:cs="Arial"/>
-          <w:sz w:val="24"/>
-          <w:szCs w:val="24"/>
-        </w:rPr>
-      </w:pPr>
-    </w:p>
-    <w:p>
-      <w:pPr>
-        <w:spacing w:line="276" w:lineRule="auto"/>
-        <w:rPr>
-          <w:rFonts w:ascii="Arial" w:hAnsi="Arial" w:cs="Arial"/>
-          <w:sz w:val="24"/>
-          <w:szCs w:val="24"/>
-        </w:rPr>
-      </w:pPr>
-    </w:p>
-    <w:p>
-      <w:pPr>
-        <w:spacing w:line="276" w:lineRule="auto"/>
-        <w:rPr>
-          <w:rFonts w:ascii="Arial" w:hAnsi="Arial" w:cs="Arial"/>
-          <w:sz w:val="24"/>
-          <w:szCs w:val="24"/>
-        </w:rPr>
-      </w:pPr>
-    </w:p>
-    <w:p>
-      <w:pPr>
-        <w:spacing w:line="276" w:lineRule="auto"/>
-        <w:rPr>
-          <w:rFonts w:ascii="Arial" w:hAnsi="Arial" w:cs="Arial"/>
-          <w:sz w:val="24"/>
-          <w:szCs w:val="24"/>
-        </w:rPr>
-      </w:pPr>
-    </w:p>
-    <w:p>
-      <w:pPr>
-        <w:spacing w:line="276" w:lineRule="auto"/>
-        <w:rPr>
-          <w:rFonts w:ascii="Arial" w:hAnsi="Arial" w:cs="Arial"/>
-          <w:sz w:val="24"/>
-          <w:szCs w:val="24"/>
-        </w:rPr>
-      </w:pPr>
+        <w:drawing>
+          <wp:anchor distT="0" distB="0" distL="114300" distR="114300" simplePos="0" relativeHeight="251663360" behindDoc="0" locked="0" layoutInCell="1" allowOverlap="1" wp14:anchorId="2611531A" wp14:editId="5C03E215">
+            <wp:simplePos x="0" y="0"/>
+            <wp:positionH relativeFrom="column">
+              <wp:posOffset>-3810</wp:posOffset>
+            </wp:positionH>
+            <wp:positionV relativeFrom="paragraph">
+              <wp:posOffset>337820</wp:posOffset>
+            </wp:positionV>
+            <wp:extent cx="5612130" cy="3696335"/>
+            <wp:effectExtent l="0" t="0" r="7620" b="0"/>
+            <wp:wrapTopAndBottom/>
+            <wp:docPr id="1814882316" name="Imagen 3"/>
+            <wp:cNvGraphicFramePr>
+              <a:graphicFrameLocks xmlns:a="http://schemas.openxmlformats.org/drawingml/2006/main" noChangeAspect="1"/>
+            </wp:cNvGraphicFramePr>
+            <a:graphic xmlns:a="http://schemas.openxmlformats.org/drawingml/2006/main">
+              <a:graphicData uri="http://schemas.openxmlformats.org/drawingml/2006/picture">
+                <pic:pic xmlns:pic="http://schemas.openxmlformats.org/drawingml/2006/picture">
+                  <pic:nvPicPr>
+                    <pic:cNvPr id="1814882316" name="Imagen 1814882316"/>
+                    <pic:cNvPicPr/>
+                  </pic:nvPicPr>
+                  <pic:blipFill>
+                    <a:blip r:embed="rId9">
+                      <a:extLst>
+                        <a:ext uri="{28A0092B-C50C-407E-A947-70E740481C1C}">
+                          <a14:useLocalDpi xmlns:a14="http://schemas.microsoft.com/office/drawing/2010/main" val="0"/>
+                        </a:ext>
+                      </a:extLst>
+                    </a:blip>
+                    <a:stretch>
+                      <a:fillRect/>
+                    </a:stretch>
+                  </pic:blipFill>
+                  <pic:spPr>
+                    <a:xfrm>
+                      <a:off x="0" y="0"/>
+                      <a:ext cx="5612130" cy="3696335"/>
+                    </a:xfrm>
+                    <a:prstGeom prst="rect">
+                      <a:avLst/>
+                    </a:prstGeom>
+                  </pic:spPr>
+                </pic:pic>
+              </a:graphicData>
+            </a:graphic>
+          </wp:anchor>
+        </w:drawing>
+      </w:r>
     </w:p>
     <w:p>
       <w:pPr>
@@ -1436,16 +1373,7 @@
           <w:rFonts w:ascii="Arial" w:hAnsi="Arial" w:cs="Arial"/>
           <w:sz w:val="24"/>
           <w:szCs w:val="24"/>
-        </w:rPr>
-      </w:pPr>
-    </w:p>
-    <w:p>
-      <w:pPr>
-        <w:spacing w:line="276" w:lineRule="auto"/>
-        <w:rPr>
-          <w:rFonts w:ascii="Arial" w:hAnsi="Arial" w:cs="Arial"/>
-          <w:sz w:val="24"/>
-          <w:szCs w:val="24"/>
+          <w:u w:val="single"/>
         </w:rPr>
       </w:pPr>
     </w:p>
@@ -1468,6 +1396,7 @@
           <w:sz w:val="24"/>
           <w:szCs w:val="24"/>
         </w:rPr>
+        <w:lastRenderedPageBreak/>
         <w:t>Protección de activos e información</w:t>
       </w:r>
     </w:p>
@@ -1840,8 +1769,8 @@
       </w:pPr>
     </w:p>
     <w:sectPr>
-      <w:headerReference w:type="default" r:id="rId9"/>
-      <w:footerReference w:type="default" r:id="rId10"/>
+      <w:headerReference w:type="default" r:id="rId10"/>
+      <w:footerReference w:type="default" r:id="rId11"/>
       <w:pgSz w:w="12240" w:h="15840"/>
       <w:pgMar w:top="1417" w:right="1701" w:bottom="1417" w:left="1701" w:header="708" w:footer="708" w:gutter="0"/>
       <w:cols w:space="708"/>
@@ -13791,6 +13720,7 @@
   <w:style w:type="character" w:default="1" w:styleId="Fuentedeprrafopredeter">
     <w:name w:val="Default Paragraph Font"/>
     <w:uiPriority w:val="1"/>
+    <w:semiHidden/>
     <w:unhideWhenUsed/>
   </w:style>
   <w:style w:type="table" w:default="1" w:styleId="Tablanormal">

</xml_diff>